<commit_message>
Update to key TIR survey details, deleted a bunch of files
</commit_message>
<xml_diff>
--- a/docs/Key_TIR_Survey_Details.docx
+++ b/docs/Key_TIR_Survey_Details.docx
@@ -1,6 +1,6 @@
 
 <file path=word/document.xml><?xml version="1.0" encoding="utf-8"?>
-<w:document xmlns:wpc="http://schemas.microsoft.com/office/word/2010/wordprocessingCanvas" xmlns:cx="http://schemas.microsoft.com/office/drawing/2014/chartex" xmlns:cx1="http://schemas.microsoft.com/office/drawing/2015/9/8/chartex" xmlns:cx2="http://schemas.microsoft.com/office/drawing/2015/10/21/chartex" xmlns:cx3="http://schemas.microsoft.com/office/drawing/2016/5/9/chartex" xmlns:cx4="http://schemas.microsoft.com/office/drawing/2016/5/10/chartex" xmlns:cx5="http://schemas.microsoft.com/office/drawing/2016/5/11/chartex" xmlns:cx6="http://schemas.microsoft.com/office/drawing/2016/5/12/chartex" xmlns:cx7="http://schemas.microsoft.com/office/drawing/2016/5/13/chartex" xmlns:cx8="http://schemas.microsoft.com/office/drawing/2016/5/14/chartex" xmlns:mc="http://schemas.openxmlformats.org/markup-compatibility/2006" xmlns:aink="http://schemas.microsoft.com/office/drawing/2016/ink" xmlns:am3d="http://schemas.microsoft.com/office/drawing/2017/model3d" xmlns:o="urn:schemas-microsoft-com:office:office" xmlns:r="http://schemas.openxmlformats.org/officeDocument/2006/relationships" xmlns:m="http://schemas.openxmlformats.org/officeDocument/2006/math" xmlns:v="urn:schemas-microsoft-com:vml" xmlns:wp14="http://schemas.microsoft.com/office/word/2010/wordprocessingDrawing" xmlns:wp="http://schemas.openxmlformats.org/drawingml/2006/wordprocessingDrawing" xmlns:w10="urn:schemas-microsoft-com:office:word" xmlns:w="http://schemas.openxmlformats.org/wordprocessingml/2006/main" xmlns:w14="http://schemas.microsoft.com/office/word/2010/wordml" xmlns:w15="http://schemas.microsoft.com/office/word/2012/wordml" xmlns:w16cid="http://schemas.microsoft.com/office/word/2016/wordml/cid" xmlns:w16se="http://schemas.microsoft.com/office/word/2015/wordml/symex" xmlns:wpg="http://schemas.microsoft.com/office/word/2010/wordprocessingGroup" xmlns:wpi="http://schemas.microsoft.com/office/word/2010/wordprocessingInk" xmlns:wne="http://schemas.microsoft.com/office/word/2006/wordml" xmlns:wps="http://schemas.microsoft.com/office/word/2010/wordprocessingShape" mc:Ignorable="w14 w15 w16se w16cid wp14">
+<w:document xmlns:wpc="http://schemas.microsoft.com/office/word/2010/wordprocessingCanvas" xmlns:cx="http://schemas.microsoft.com/office/drawing/2014/chartex" xmlns:cx1="http://schemas.microsoft.com/office/drawing/2015/9/8/chartex" xmlns:mc="http://schemas.openxmlformats.org/markup-compatibility/2006" xmlns:o="urn:schemas-microsoft-com:office:office" xmlns:r="http://schemas.openxmlformats.org/officeDocument/2006/relationships" xmlns:m="http://schemas.openxmlformats.org/officeDocument/2006/math" xmlns:v="urn:schemas-microsoft-com:vml" xmlns:wp14="http://schemas.microsoft.com/office/word/2010/wordprocessingDrawing" xmlns:wp="http://schemas.openxmlformats.org/drawingml/2006/wordprocessingDrawing" xmlns:w10="urn:schemas-microsoft-com:office:word" xmlns:w="http://schemas.openxmlformats.org/wordprocessingml/2006/main" xmlns:w14="http://schemas.microsoft.com/office/word/2010/wordml" xmlns:w15="http://schemas.microsoft.com/office/word/2012/wordml" xmlns:w16se="http://schemas.microsoft.com/office/word/2015/wordml/symex" xmlns:wpg="http://schemas.microsoft.com/office/word/2010/wordprocessingGroup" xmlns:wpi="http://schemas.microsoft.com/office/word/2010/wordprocessingInk" xmlns:wne="http://schemas.microsoft.com/office/word/2006/wordml" xmlns:wps="http://schemas.microsoft.com/office/word/2010/wordprocessingShape" mc:Ignorable="w14 w15 w16se wp14">
   <w:body>
     <w:p>
       <w:pPr>
@@ -45,11 +45,9 @@
           <w:numId w:val="9"/>
         </w:numPr>
       </w:pPr>
-      <w:proofErr w:type="spellStart"/>
       <w:r>
         <w:t>Optris</w:t>
       </w:r>
-      <w:proofErr w:type="spellEnd"/>
       <w:r>
         <w:t xml:space="preserve"> 450. Specs here: </w:t>
       </w:r>
@@ -151,6 +149,18 @@
       <w:pPr>
         <w:pStyle w:val="ListParagraph"/>
         <w:numPr>
+          <w:ilvl w:val="1"/>
+          <w:numId w:val="9"/>
+        </w:numPr>
+      </w:pPr>
+      <w:r>
+        <w:t>Flight time: 7:30-8:30 am</w:t>
+      </w:r>
+    </w:p>
+    <w:p>
+      <w:pPr>
+        <w:pStyle w:val="ListParagraph"/>
+        <w:numPr>
           <w:ilvl w:val="0"/>
           <w:numId w:val="9"/>
         </w:numPr>
@@ -215,7 +225,16 @@
         </w:numPr>
       </w:pPr>
       <w:r>
-        <w:t>Full dataset subsampled to 1 image per second</w:t>
+        <w:t>Full dataset subsampled to 3</w:t>
+      </w:r>
+      <w:r>
+        <w:t xml:space="preserve"> image</w:t>
+      </w:r>
+      <w:r>
+        <w:t>s</w:t>
+      </w:r>
+      <w:r>
+        <w:t xml:space="preserve"> per second</w:t>
       </w:r>
     </w:p>
     <w:p>
@@ -331,8 +350,6 @@
       <w:r>
         <w:t>CSVs have no header line</w:t>
       </w:r>
-      <w:bookmarkStart w:id="0" w:name="_GoBack"/>
-      <w:bookmarkEnd w:id="0"/>
     </w:p>
     <w:p>
       <w:pPr>
@@ -383,6 +400,196 @@
       </w:r>
       <w:r>
         <w:t>7 x 7</w:t>
+      </w:r>
+    </w:p>
+    <w:p>
+      <w:pPr>
+        <w:pStyle w:val="ListParagraph"/>
+        <w:numPr>
+          <w:ilvl w:val="0"/>
+          <w:numId w:val="9"/>
+        </w:numPr>
+        <w:rPr>
+          <w:b/>
+          <w:u w:val="single"/>
+        </w:rPr>
+      </w:pPr>
+      <w:r>
+        <w:rPr>
+          <w:b/>
+          <w:u w:val="single"/>
+        </w:rPr>
+        <w:t>Conditions during flight</w:t>
+      </w:r>
+    </w:p>
+    <w:p>
+      <w:pPr>
+        <w:pStyle w:val="ListParagraph"/>
+        <w:numPr>
+          <w:ilvl w:val="1"/>
+          <w:numId w:val="9"/>
+        </w:numPr>
+      </w:pPr>
+      <w:r>
+        <w:t>Wind direction</w:t>
+      </w:r>
+    </w:p>
+    <w:p>
+      <w:pPr>
+        <w:pStyle w:val="ListParagraph"/>
+        <w:numPr>
+          <w:ilvl w:val="2"/>
+          <w:numId w:val="9"/>
+        </w:numPr>
+      </w:pPr>
+      <w:r>
+        <w:t>4 am – 8:30 am: E/SE</w:t>
+      </w:r>
+    </w:p>
+    <w:p>
+      <w:pPr>
+        <w:pStyle w:val="ListParagraph"/>
+        <w:numPr>
+          <w:ilvl w:val="2"/>
+          <w:numId w:val="9"/>
+        </w:numPr>
+      </w:pPr>
+      <w:r>
+        <w:t>8:30-9:00 am: N/NW</w:t>
+      </w:r>
+    </w:p>
+    <w:p>
+      <w:pPr>
+        <w:pStyle w:val="ListParagraph"/>
+        <w:numPr>
+          <w:ilvl w:val="1"/>
+          <w:numId w:val="9"/>
+        </w:numPr>
+      </w:pPr>
+      <w:r>
+        <w:t>Wind speed</w:t>
+      </w:r>
+      <w:bookmarkStart w:id="0" w:name="_GoBack"/>
+      <w:bookmarkEnd w:id="0"/>
+    </w:p>
+    <w:p>
+      <w:pPr>
+        <w:pStyle w:val="ListParagraph"/>
+        <w:numPr>
+          <w:ilvl w:val="2"/>
+          <w:numId w:val="9"/>
+        </w:numPr>
+      </w:pPr>
+      <w:r>
+        <w:t>4-5 am: 34-39 kph</w:t>
+      </w:r>
+    </w:p>
+    <w:p>
+      <w:pPr>
+        <w:pStyle w:val="ListParagraph"/>
+        <w:numPr>
+          <w:ilvl w:val="2"/>
+          <w:numId w:val="9"/>
+        </w:numPr>
+      </w:pPr>
+      <w:r>
+        <w:t>5-6 am: 38-41 kph</w:t>
+      </w:r>
+    </w:p>
+    <w:p>
+      <w:pPr>
+        <w:pStyle w:val="ListParagraph"/>
+        <w:numPr>
+          <w:ilvl w:val="2"/>
+          <w:numId w:val="9"/>
+        </w:numPr>
+      </w:pPr>
+      <w:r>
+        <w:t>6-7 am: 28-38 kph</w:t>
+      </w:r>
+    </w:p>
+    <w:p>
+      <w:pPr>
+        <w:pStyle w:val="ListParagraph"/>
+        <w:numPr>
+          <w:ilvl w:val="2"/>
+          <w:numId w:val="9"/>
+        </w:numPr>
+      </w:pPr>
+      <w:r>
+        <w:t>7 am: 28</w:t>
+      </w:r>
+    </w:p>
+    <w:p>
+      <w:pPr>
+        <w:pStyle w:val="ListParagraph"/>
+        <w:numPr>
+          <w:ilvl w:val="2"/>
+          <w:numId w:val="9"/>
+        </w:numPr>
+      </w:pPr>
+      <w:r>
+        <w:t>7:15 am: 29</w:t>
+      </w:r>
+    </w:p>
+    <w:p>
+      <w:pPr>
+        <w:pStyle w:val="ListParagraph"/>
+        <w:numPr>
+          <w:ilvl w:val="2"/>
+          <w:numId w:val="9"/>
+        </w:numPr>
+      </w:pPr>
+      <w:r>
+        <w:t>7:30: 25</w:t>
+      </w:r>
+    </w:p>
+    <w:p>
+      <w:pPr>
+        <w:pStyle w:val="ListParagraph"/>
+        <w:numPr>
+          <w:ilvl w:val="2"/>
+          <w:numId w:val="9"/>
+        </w:numPr>
+      </w:pPr>
+      <w:r>
+        <w:t>7:45: 21</w:t>
+      </w:r>
+    </w:p>
+    <w:p>
+      <w:pPr>
+        <w:pStyle w:val="ListParagraph"/>
+        <w:numPr>
+          <w:ilvl w:val="2"/>
+          <w:numId w:val="9"/>
+        </w:numPr>
+      </w:pPr>
+      <w:r>
+        <w:t>8:00: 15</w:t>
+      </w:r>
+    </w:p>
+    <w:p>
+      <w:pPr>
+        <w:pStyle w:val="ListParagraph"/>
+        <w:numPr>
+          <w:ilvl w:val="2"/>
+          <w:numId w:val="9"/>
+        </w:numPr>
+      </w:pPr>
+      <w:r>
+        <w:t>8:30: 6</w:t>
+      </w:r>
+    </w:p>
+    <w:p>
+      <w:pPr>
+        <w:pStyle w:val="ListParagraph"/>
+        <w:numPr>
+          <w:ilvl w:val="2"/>
+          <w:numId w:val="9"/>
+        </w:numPr>
+      </w:pPr>
+      <w:r>
+        <w:t>8:45: 11</w:t>
       </w:r>
     </w:p>
     <w:p>
@@ -404,7 +611,7 @@
 </file>
 
 <file path=word/numbering.xml><?xml version="1.0" encoding="utf-8"?>
-<w:numbering xmlns:wpc="http://schemas.microsoft.com/office/word/2010/wordprocessingCanvas" xmlns:cx="http://schemas.microsoft.com/office/drawing/2014/chartex" xmlns:cx1="http://schemas.microsoft.com/office/drawing/2015/9/8/chartex" xmlns:cx2="http://schemas.microsoft.com/office/drawing/2015/10/21/chartex" xmlns:cx3="http://schemas.microsoft.com/office/drawing/2016/5/9/chartex" xmlns:cx4="http://schemas.microsoft.com/office/drawing/2016/5/10/chartex" xmlns:cx5="http://schemas.microsoft.com/office/drawing/2016/5/11/chartex" xmlns:cx6="http://schemas.microsoft.com/office/drawing/2016/5/12/chartex" xmlns:cx7="http://schemas.microsoft.com/office/drawing/2016/5/13/chartex" xmlns:cx8="http://schemas.microsoft.com/office/drawing/2016/5/14/chartex" xmlns:mc="http://schemas.openxmlformats.org/markup-compatibility/2006" xmlns:aink="http://schemas.microsoft.com/office/drawing/2016/ink" xmlns:am3d="http://schemas.microsoft.com/office/drawing/2017/model3d" xmlns:o="urn:schemas-microsoft-com:office:office" xmlns:r="http://schemas.openxmlformats.org/officeDocument/2006/relationships" xmlns:m="http://schemas.openxmlformats.org/officeDocument/2006/math" xmlns:v="urn:schemas-microsoft-com:vml" xmlns:wp14="http://schemas.microsoft.com/office/word/2010/wordprocessingDrawing" xmlns:wp="http://schemas.openxmlformats.org/drawingml/2006/wordprocessingDrawing" xmlns:w10="urn:schemas-microsoft-com:office:word" xmlns:w="http://schemas.openxmlformats.org/wordprocessingml/2006/main" xmlns:w14="http://schemas.microsoft.com/office/word/2010/wordml" xmlns:w15="http://schemas.microsoft.com/office/word/2012/wordml" xmlns:w16cid="http://schemas.microsoft.com/office/word/2016/wordml/cid" xmlns:w16se="http://schemas.microsoft.com/office/word/2015/wordml/symex" xmlns:wpg="http://schemas.microsoft.com/office/word/2010/wordprocessingGroup" xmlns:wpi="http://schemas.microsoft.com/office/word/2010/wordprocessingInk" xmlns:wne="http://schemas.microsoft.com/office/word/2006/wordml" xmlns:wps="http://schemas.microsoft.com/office/word/2010/wordprocessingShape" mc:Ignorable="w14 w15 w16se w16cid wp14">
+<w:numbering xmlns:wpc="http://schemas.microsoft.com/office/word/2010/wordprocessingCanvas" xmlns:cx="http://schemas.microsoft.com/office/drawing/2014/chartex" xmlns:cx1="http://schemas.microsoft.com/office/drawing/2015/9/8/chartex" xmlns:mc="http://schemas.openxmlformats.org/markup-compatibility/2006" xmlns:o="urn:schemas-microsoft-com:office:office" xmlns:r="http://schemas.openxmlformats.org/officeDocument/2006/relationships" xmlns:m="http://schemas.openxmlformats.org/officeDocument/2006/math" xmlns:v="urn:schemas-microsoft-com:vml" xmlns:wp14="http://schemas.microsoft.com/office/word/2010/wordprocessingDrawing" xmlns:wp="http://schemas.openxmlformats.org/drawingml/2006/wordprocessingDrawing" xmlns:w10="urn:schemas-microsoft-com:office:word" xmlns:w="http://schemas.openxmlformats.org/wordprocessingml/2006/main" xmlns:w14="http://schemas.microsoft.com/office/word/2010/wordml" xmlns:w15="http://schemas.microsoft.com/office/word/2012/wordml" xmlns:w16se="http://schemas.microsoft.com/office/word/2015/wordml/symex" xmlns:wpg="http://schemas.microsoft.com/office/word/2010/wordprocessingGroup" xmlns:wpi="http://schemas.microsoft.com/office/word/2010/wordprocessingInk" xmlns:wne="http://schemas.microsoft.com/office/word/2006/wordml" xmlns:wps="http://schemas.microsoft.com/office/word/2010/wordprocessingShape" mc:Ignorable="w14 w15 w16se wp14">
   <w:abstractNum w:abstractNumId="0" w15:restartNumberingAfterBreak="0">
     <w:nsid w:val="3C705110"/>
     <w:multiLevelType w:val="multilevel"/>
@@ -550,7 +757,7 @@
         <w:rFonts w:ascii="Courier New" w:hAnsi="Courier New" w:cs="Courier New" w:hint="default"/>
       </w:rPr>
     </w:lvl>
-    <w:lvl w:ilvl="2" w:tplc="1409001B" w:tentative="1">
+    <w:lvl w:ilvl="2" w:tplc="1409001B">
       <w:start w:val="1"/>
       <w:numFmt w:val="lowerRoman"/>
       <w:lvlText w:val="%3."/>
@@ -788,7 +995,7 @@
 </file>
 
 <file path=word/styles.xml><?xml version="1.0" encoding="utf-8"?>
-<w:styles xmlns:mc="http://schemas.openxmlformats.org/markup-compatibility/2006" xmlns:r="http://schemas.openxmlformats.org/officeDocument/2006/relationships" xmlns:w="http://schemas.openxmlformats.org/wordprocessingml/2006/main" xmlns:w14="http://schemas.microsoft.com/office/word/2010/wordml" xmlns:w15="http://schemas.microsoft.com/office/word/2012/wordml" xmlns:w16cid="http://schemas.microsoft.com/office/word/2016/wordml/cid" xmlns:w16se="http://schemas.microsoft.com/office/word/2015/wordml/symex" mc:Ignorable="w14 w15 w16se w16cid">
+<w:styles xmlns:mc="http://schemas.openxmlformats.org/markup-compatibility/2006" xmlns:r="http://schemas.openxmlformats.org/officeDocument/2006/relationships" xmlns:w="http://schemas.openxmlformats.org/wordprocessingml/2006/main" xmlns:w14="http://schemas.microsoft.com/office/word/2010/wordml" xmlns:w15="http://schemas.microsoft.com/office/word/2012/wordml" xmlns:w16se="http://schemas.microsoft.com/office/word/2015/wordml/symex" mc:Ignorable="w14 w15 w16se">
   <w:docDefaults>
     <w:rPrDefault>
       <w:rPr>
@@ -804,7 +1011,7 @@
       </w:pPr>
     </w:pPrDefault>
   </w:docDefaults>
-  <w:latentStyles w:defLockedState="0" w:defUIPriority="99" w:defSemiHidden="0" w:defUnhideWhenUsed="0" w:defQFormat="0" w:count="375">
+  <w:latentStyles w:defLockedState="0" w:defUIPriority="99" w:defSemiHidden="0" w:defUnhideWhenUsed="0" w:defQFormat="0" w:count="371">
     <w:lsdException w:name="Normal" w:uiPriority="0" w:qFormat="1"/>
     <w:lsdException w:name="heading 1" w:uiPriority="9" w:qFormat="1"/>
     <w:lsdException w:name="heading 2" w:semiHidden="1" w:uiPriority="9" w:unhideWhenUsed="1" w:qFormat="1"/>
@@ -1176,10 +1383,6 @@
     <w:lsdException w:name="List Table 5 Dark Accent 6" w:uiPriority="50"/>
     <w:lsdException w:name="List Table 6 Colorful Accent 6" w:uiPriority="51"/>
     <w:lsdException w:name="List Table 7 Colorful Accent 6" w:uiPriority="52"/>
-    <w:lsdException w:name="Mention" w:semiHidden="1" w:unhideWhenUsed="1"/>
-    <w:lsdException w:name="Smart Hyperlink" w:semiHidden="1" w:unhideWhenUsed="1"/>
-    <w:lsdException w:name="Hashtag" w:semiHidden="1" w:unhideWhenUsed="1"/>
-    <w:lsdException w:name="Unresolved Mention" w:semiHidden="1" w:unhideWhenUsed="1"/>
   </w:latentStyles>
   <w:style w:type="paragraph" w:default="1" w:styleId="Normal">
     <w:name w:val="Normal"/>
@@ -2086,18 +2289,18 @@
 </file>
 
 <file path=customXml/item1.xml><?xml version="1.0" encoding="utf-8"?>
-<p:properties xmlns:p="http://schemas.microsoft.com/office/2006/metadata/properties" xmlns:xsi="http://www.w3.org/2001/XMLSchema-instance" xmlns:pc="http://schemas.microsoft.com/office/infopath/2007/PartnerControls">
-  <documentManagement/>
-</p:properties>
-</file>
-
-<file path=customXml/item2.xml><?xml version="1.0" encoding="utf-8"?>
 <?mso-contentType ?>
 <FormTemplates xmlns="http://schemas.microsoft.com/sharepoint/v3/contenttype/forms">
   <Display>DocumentLibraryForm</Display>
   <Edit>DocumentLibraryForm</Edit>
   <New>DocumentLibraryForm</New>
 </FormTemplates>
+</file>
+
+<file path=customXml/item2.xml><?xml version="1.0" encoding="utf-8"?>
+<p:properties xmlns:p="http://schemas.microsoft.com/office/2006/metadata/properties" xmlns:xsi="http://www.w3.org/2001/XMLSchema-instance" xmlns:pc="http://schemas.microsoft.com/office/infopath/2007/PartnerControls">
+  <documentManagement/>
+</p:properties>
 </file>
 
 <file path=customXml/item3.xml><?xml version="1.0" encoding="utf-8"?>
@@ -2271,25 +2474,25 @@
 </file>
 
 <file path=customXml/itemProps1.xml><?xml version="1.0" encoding="utf-8"?>
-<ds:datastoreItem xmlns:ds="http://schemas.openxmlformats.org/officeDocument/2006/customXml" ds:itemID="{118F8F6D-1F90-4AEC-958D-C93A46E748A7}">
+<ds:datastoreItem xmlns:ds="http://schemas.openxmlformats.org/officeDocument/2006/customXml" ds:itemID="{85177865-AB68-49F9-B4E2-43DD2181D258}">
   <ds:schemaRefs>
-    <ds:schemaRef ds:uri="http://schemas.openxmlformats.org/package/2006/metadata/core-properties"/>
-    <ds:schemaRef ds:uri="http://schemas.microsoft.com/office/2006/metadata/properties"/>
-    <ds:schemaRef ds:uri="http://schemas.microsoft.com/office/2006/documentManagement/types"/>
-    <ds:schemaRef ds:uri="http://purl.org/dc/terms/"/>
-    <ds:schemaRef ds:uri="http://purl.org/dc/dcmitype/"/>
-    <ds:schemaRef ds:uri="f04d2c0a-50b4-445a-8a64-eb660e5eaef8"/>
-    <ds:schemaRef ds:uri="http://www.w3.org/XML/1998/namespace"/>
-    <ds:schemaRef ds:uri="http://schemas.microsoft.com/office/infopath/2007/PartnerControls"/>
-    <ds:schemaRef ds:uri="http://purl.org/dc/elements/1.1/"/>
+    <ds:schemaRef ds:uri="http://schemas.microsoft.com/sharepoint/v3/contenttype/forms"/>
   </ds:schemaRefs>
 </ds:datastoreItem>
 </file>
 
 <file path=customXml/itemProps2.xml><?xml version="1.0" encoding="utf-8"?>
-<ds:datastoreItem xmlns:ds="http://schemas.openxmlformats.org/officeDocument/2006/customXml" ds:itemID="{85177865-AB68-49F9-B4E2-43DD2181D258}">
+<ds:datastoreItem xmlns:ds="http://schemas.openxmlformats.org/officeDocument/2006/customXml" ds:itemID="{118F8F6D-1F90-4AEC-958D-C93A46E748A7}">
   <ds:schemaRefs>
-    <ds:schemaRef ds:uri="http://schemas.microsoft.com/sharepoint/v3/contenttype/forms"/>
+    <ds:schemaRef ds:uri="http://purl.org/dc/terms/"/>
+    <ds:schemaRef ds:uri="http://purl.org/dc/elements/1.1/"/>
+    <ds:schemaRef ds:uri="http://www.w3.org/XML/1998/namespace"/>
+    <ds:schemaRef ds:uri="http://schemas.microsoft.com/office/2006/documentManagement/types"/>
+    <ds:schemaRef ds:uri="http://purl.org/dc/dcmitype/"/>
+    <ds:schemaRef ds:uri="f04d2c0a-50b4-445a-8a64-eb660e5eaef8"/>
+    <ds:schemaRef ds:uri="http://schemas.microsoft.com/office/infopath/2007/PartnerControls"/>
+    <ds:schemaRef ds:uri="http://schemas.openxmlformats.org/package/2006/metadata/core-properties"/>
+    <ds:schemaRef ds:uri="http://schemas.microsoft.com/office/2006/metadata/properties"/>
   </ds:schemaRefs>
 </ds:datastoreItem>
 </file>

</xml_diff>